<commit_message>
Notes re PANDAS df
</commit_message>
<xml_diff>
--- a/resources/Model Hierarchy.docx
+++ b/resources/Model Hierarchy.docx
@@ -126,139 +126,218 @@
       <w:r>
         <w:t>KNN ("K Nearest Neighbors)</w:t>
       </w:r>
+    </w:p>
+    <w:p>
+      <w:pPr>
+        <w:pStyle w:val="ListParagraph"/>
+        <w:numPr>
+          <w:ilvl w:val="2"/>
+          <w:numId w:val="4"/>
+        </w:numPr>
+      </w:pPr>
+      <w:r>
+        <w:t>Logistic Regression</w:t>
+      </w:r>
+    </w:p>
+    <w:p>
+      <w:pPr>
+        <w:pStyle w:val="ListParagraph"/>
+        <w:numPr>
+          <w:ilvl w:val="3"/>
+          <w:numId w:val="4"/>
+        </w:numPr>
+      </w:pPr>
+      <w:r>
+        <w:t>Basic (Binary)</w:t>
+      </w:r>
+    </w:p>
+    <w:p>
+      <w:pPr>
+        <w:pStyle w:val="ListParagraph"/>
+        <w:numPr>
+          <w:ilvl w:val="3"/>
+          <w:numId w:val="4"/>
+        </w:numPr>
+      </w:pPr>
+      <w:r>
+        <w:t>Multinomial</w:t>
+      </w:r>
+    </w:p>
+    <w:p>
+      <w:pPr>
+        <w:pStyle w:val="ListParagraph"/>
+        <w:numPr>
+          <w:ilvl w:val="0"/>
+          <w:numId w:val="4"/>
+        </w:numPr>
+      </w:pPr>
+      <w:r>
+        <w:t>Unsupervised</w:t>
+      </w:r>
+    </w:p>
+    <w:p>
+      <w:pPr>
+        <w:pStyle w:val="ListParagraph"/>
+        <w:numPr>
+          <w:ilvl w:val="1"/>
+          <w:numId w:val="4"/>
+        </w:numPr>
+      </w:pPr>
+      <w:r>
+        <w:t>Clustering</w:t>
+      </w:r>
+    </w:p>
+    <w:p>
+      <w:pPr>
+        <w:pStyle w:val="ListParagraph"/>
+        <w:numPr>
+          <w:ilvl w:val="2"/>
+          <w:numId w:val="4"/>
+        </w:numPr>
+      </w:pPr>
+      <w:r>
+        <w:t>Density Models (DB Scans)</w:t>
+      </w:r>
+    </w:p>
+    <w:p>
+      <w:pPr>
+        <w:pStyle w:val="ListParagraph"/>
+        <w:numPr>
+          <w:ilvl w:val="2"/>
+          <w:numId w:val="4"/>
+        </w:numPr>
+      </w:pPr>
+      <w:r>
+        <w:t>Centroid Models (K Means)</w:t>
+      </w:r>
+    </w:p>
+    <w:p>
+      <w:pPr>
+        <w:pStyle w:val="ListParagraph"/>
+        <w:numPr>
+          <w:ilvl w:val="2"/>
+          <w:numId w:val="4"/>
+        </w:numPr>
+      </w:pPr>
+      <w:r>
+        <w:t>Connectivity Models (Hierarchical)</w:t>
+      </w:r>
+    </w:p>
+    <w:p>
+      <w:pPr>
+        <w:pStyle w:val="ListParagraph"/>
+        <w:numPr>
+          <w:ilvl w:val="3"/>
+          <w:numId w:val="4"/>
+        </w:numPr>
+      </w:pPr>
+      <w:r>
+        <w:t>Decision Trees</w:t>
+      </w:r>
+    </w:p>
+    <w:p>
+      <w:pPr>
+        <w:pStyle w:val="ListParagraph"/>
+        <w:numPr>
+          <w:ilvl w:val="3"/>
+          <w:numId w:val="4"/>
+        </w:numPr>
+      </w:pPr>
+      <w:r>
+        <w:t>Random Forests</w:t>
+      </w:r>
+    </w:p>
+    <w:p>
+      <w:pPr>
+        <w:pStyle w:val="ListParagraph"/>
+        <w:numPr>
+          <w:ilvl w:val="2"/>
+          <w:numId w:val="4"/>
+        </w:numPr>
+      </w:pPr>
+      <w:r>
+        <w:t>Distribution Models</w:t>
+      </w:r>
+    </w:p>
+    <w:p>
+      <w:pPr>
+        <w:spacing w:after="200" w:line="276" w:lineRule="auto"/>
+        <w:rPr>
+          <w:sz w:val="22"/>
+        </w:rPr>
+      </w:pPr>
+      <w:r>
+        <w:br w:type="page"/>
+      </w:r>
+    </w:p>
+    <w:p>
+      <w:r>
+        <w:lastRenderedPageBreak/>
+        <w:t xml:space="preserve">Useful Pandas </w:t>
+      </w:r>
+      <w:proofErr w:type="spellStart"/>
+      <w:r>
+        <w:t>DataFrame</w:t>
+      </w:r>
+      <w:proofErr w:type="spellEnd"/>
+      <w:r>
+        <w:t xml:space="preserve"> methods</w:t>
+      </w:r>
+    </w:p>
+    <w:p/>
+    <w:p>
+      <w:r>
+        <w:t>.info()</w:t>
+      </w:r>
       <w:bookmarkStart w:id="0" w:name="_GoBack"/>
       <w:bookmarkEnd w:id="0"/>
     </w:p>
     <w:p>
-      <w:pPr>
-        <w:pStyle w:val="ListParagraph"/>
-        <w:numPr>
-          <w:ilvl w:val="2"/>
-          <w:numId w:val="4"/>
-        </w:numPr>
-      </w:pPr>
-      <w:r>
-        <w:t>Logistic Regression</w:t>
-      </w:r>
-    </w:p>
-    <w:p>
-      <w:pPr>
-        <w:pStyle w:val="ListParagraph"/>
-        <w:numPr>
-          <w:ilvl w:val="3"/>
-          <w:numId w:val="4"/>
-        </w:numPr>
-      </w:pPr>
-      <w:r>
-        <w:t>Basic (Binary)</w:t>
-      </w:r>
-    </w:p>
-    <w:p>
-      <w:pPr>
-        <w:pStyle w:val="ListParagraph"/>
-        <w:numPr>
-          <w:ilvl w:val="3"/>
-          <w:numId w:val="4"/>
-        </w:numPr>
-      </w:pPr>
-      <w:r>
-        <w:t>Multinomial</w:t>
-      </w:r>
-    </w:p>
-    <w:p>
-      <w:pPr>
-        <w:pStyle w:val="ListParagraph"/>
-        <w:numPr>
-          <w:ilvl w:val="0"/>
-          <w:numId w:val="4"/>
-        </w:numPr>
-      </w:pPr>
-      <w:r>
-        <w:t>Unsupervised</w:t>
-      </w:r>
-    </w:p>
-    <w:p>
-      <w:pPr>
-        <w:pStyle w:val="ListParagraph"/>
-        <w:numPr>
-          <w:ilvl w:val="1"/>
-          <w:numId w:val="4"/>
-        </w:numPr>
-      </w:pPr>
-      <w:r>
-        <w:t>Clustering</w:t>
-      </w:r>
-    </w:p>
-    <w:p>
-      <w:pPr>
-        <w:pStyle w:val="ListParagraph"/>
-        <w:numPr>
-          <w:ilvl w:val="2"/>
-          <w:numId w:val="4"/>
-        </w:numPr>
-      </w:pPr>
-      <w:r>
-        <w:t>Density Models (DB Scans)</w:t>
-      </w:r>
-    </w:p>
-    <w:p>
-      <w:pPr>
-        <w:pStyle w:val="ListParagraph"/>
-        <w:numPr>
-          <w:ilvl w:val="2"/>
-          <w:numId w:val="4"/>
-        </w:numPr>
-      </w:pPr>
-      <w:r>
-        <w:t>Centroid Models (K Means)</w:t>
-      </w:r>
-    </w:p>
-    <w:p>
-      <w:pPr>
-        <w:pStyle w:val="ListParagraph"/>
-        <w:numPr>
-          <w:ilvl w:val="2"/>
-          <w:numId w:val="4"/>
-        </w:numPr>
-      </w:pPr>
-      <w:r>
-        <w:t>Connectivity Models (Hierarchical)</w:t>
-      </w:r>
-    </w:p>
-    <w:p>
-      <w:pPr>
-        <w:pStyle w:val="ListParagraph"/>
-        <w:numPr>
-          <w:ilvl w:val="3"/>
-          <w:numId w:val="4"/>
-        </w:numPr>
-      </w:pPr>
-      <w:r>
-        <w:t>Decision Trees</w:t>
-      </w:r>
-    </w:p>
-    <w:p>
-      <w:pPr>
-        <w:pStyle w:val="ListParagraph"/>
-        <w:numPr>
-          <w:ilvl w:val="3"/>
-          <w:numId w:val="4"/>
-        </w:numPr>
-      </w:pPr>
-      <w:r>
-        <w:t>Random Forests</w:t>
-      </w:r>
-    </w:p>
-    <w:p>
-      <w:pPr>
-        <w:pStyle w:val="ListParagraph"/>
-        <w:numPr>
-          <w:ilvl w:val="2"/>
-          <w:numId w:val="4"/>
-        </w:numPr>
-      </w:pPr>
-      <w:r>
-        <w:t>Distribution Models</w:t>
+      <w:r>
+        <w:rPr>
+          <w:noProof/>
+        </w:rPr>
+        <w:drawing>
+          <wp:inline distT="0" distB="0" distL="0" distR="0" wp14:anchorId="25EA20E9" wp14:editId="0DE2BECE">
+            <wp:extent cx="4692650" cy="2565400"/>
+            <wp:effectExtent l="0" t="0" r="0" b="6350"/>
+            <wp:docPr id="1" name="Picture 1"/>
+            <wp:cNvGraphicFramePr>
+              <a:graphicFrameLocks xmlns:a="http://schemas.openxmlformats.org/drawingml/2006/main" noChangeAspect="1"/>
+            </wp:cNvGraphicFramePr>
+            <a:graphic xmlns:a="http://schemas.openxmlformats.org/drawingml/2006/main">
+              <a:graphicData uri="http://schemas.openxmlformats.org/drawingml/2006/picture">
+                <pic:pic xmlns:pic="http://schemas.openxmlformats.org/drawingml/2006/picture">
+                  <pic:nvPicPr>
+                    <pic:cNvPr id="0" name=""/>
+                    <pic:cNvPicPr/>
+                  </pic:nvPicPr>
+                  <pic:blipFill>
+                    <a:blip r:embed="rId6"/>
+                    <a:stretch>
+                      <a:fillRect/>
+                    </a:stretch>
+                  </pic:blipFill>
+                  <pic:spPr>
+                    <a:xfrm>
+                      <a:off x="0" y="0"/>
+                      <a:ext cx="4692650" cy="2565400"/>
+                    </a:xfrm>
+                    <a:prstGeom prst="rect">
+                      <a:avLst/>
+                    </a:prstGeom>
+                  </pic:spPr>
+                </pic:pic>
+              </a:graphicData>
+            </a:graphic>
+          </wp:inline>
+        </w:drawing>
+      </w:r>
+    </w:p>
+    <w:p/>
+    <w:p>
+      <w:r>
+        <w:t>Broadcasting is assigning values to cells in DF?</w:t>
       </w:r>
     </w:p>
     <w:sectPr>
@@ -1085,6 +1164,33 @@
       </w:numPr>
     </w:pPr>
   </w:style>
+  <w:style w:type="paragraph" w:styleId="BalloonText">
+    <w:name w:val="Balloon Text"/>
+    <w:basedOn w:val="Normal"/>
+    <w:link w:val="BalloonTextChar"/>
+    <w:uiPriority w:val="99"/>
+    <w:semiHidden/>
+    <w:unhideWhenUsed/>
+    <w:rsid w:val="00471568"/>
+    <w:rPr>
+      <w:rFonts w:ascii="Tahoma" w:hAnsi="Tahoma" w:cs="Tahoma"/>
+      <w:sz w:val="16"/>
+      <w:szCs w:val="16"/>
+    </w:rPr>
+  </w:style>
+  <w:style w:type="character" w:customStyle="1" w:styleId="BalloonTextChar">
+    <w:name w:val="Balloon Text Char"/>
+    <w:basedOn w:val="DefaultParagraphFont"/>
+    <w:link w:val="BalloonText"/>
+    <w:uiPriority w:val="99"/>
+    <w:semiHidden/>
+    <w:rsid w:val="00471568"/>
+    <w:rPr>
+      <w:rFonts w:ascii="Tahoma" w:hAnsi="Tahoma" w:cs="Tahoma"/>
+      <w:sz w:val="16"/>
+      <w:szCs w:val="16"/>
+    </w:rPr>
+  </w:style>
 </w:styles>
 </file>
 
@@ -1307,6 +1413,33 @@
         <w:numId w:val="5"/>
       </w:numPr>
     </w:pPr>
+  </w:style>
+  <w:style w:type="paragraph" w:styleId="BalloonText">
+    <w:name w:val="Balloon Text"/>
+    <w:basedOn w:val="Normal"/>
+    <w:link w:val="BalloonTextChar"/>
+    <w:uiPriority w:val="99"/>
+    <w:semiHidden/>
+    <w:unhideWhenUsed/>
+    <w:rsid w:val="00471568"/>
+    <w:rPr>
+      <w:rFonts w:ascii="Tahoma" w:hAnsi="Tahoma" w:cs="Tahoma"/>
+      <w:sz w:val="16"/>
+      <w:szCs w:val="16"/>
+    </w:rPr>
+  </w:style>
+  <w:style w:type="character" w:customStyle="1" w:styleId="BalloonTextChar">
+    <w:name w:val="Balloon Text Char"/>
+    <w:basedOn w:val="DefaultParagraphFont"/>
+    <w:link w:val="BalloonText"/>
+    <w:uiPriority w:val="99"/>
+    <w:semiHidden/>
+    <w:rsid w:val="00471568"/>
+    <w:rPr>
+      <w:rFonts w:ascii="Tahoma" w:hAnsi="Tahoma" w:cs="Tahoma"/>
+      <w:sz w:val="16"/>
+      <w:szCs w:val="16"/>
+    </w:rPr>
   </w:style>
 </w:styles>
 </file>

</xml_diff>